<commit_message>
Add a couple more examples
</commit_message>
<xml_diff>
--- a/Topics/12_Data_formats/src/HelloWorld.docx
+++ b/Topics/12_Data_formats/src/HelloWorld.docx
@@ -5,11 +5,27 @@
     <w:p>
       <w:pPr>
         <w:rPr>
+          <w:del w:id="0" w:author="Handley, Mark" w:date="2019-11-26T07:35:00Z"/>
           <w:lang w:val="en-US"/>
         </w:rPr>
       </w:pPr>
-      <w:bookmarkStart w:id="0" w:name="_GoBack"/>
-      <w:bookmarkEnd w:id="0"/>
+      <w:bookmarkStart w:id="1" w:name="_GoBack"/>
+      <w:bookmarkEnd w:id="1"/>
+      <w:del w:id="2" w:author="Handley, Mark" w:date="2019-11-26T07:35:00Z">
+        <w:r>
+          <w:rPr>
+            <w:lang w:val="en-US"/>
+          </w:rPr>
+          <w:delText>Some secret text from an old edit.</w:delText>
+        </w:r>
+      </w:del>
+    </w:p>
+    <w:p>
+      <w:pPr>
+        <w:rPr>
+          <w:lang w:val="en-US"/>
+        </w:rPr>
+      </w:pPr>
       <w:r>
         <w:rPr>
           <w:lang w:val="en-US"/>
@@ -27,18 +43,26 @@
 </w:document>
 </file>
 
+<file path=word/people.xml><?xml version="1.0" encoding="utf-8"?>
+<w15:people xmlns:wpc="http://schemas.microsoft.com/office/word/2010/wordprocessingCanvas" xmlns:cx="http://schemas.microsoft.com/office/drawing/2014/chartex" xmlns:cx1="http://schemas.microsoft.com/office/drawing/2015/9/8/chartex" xmlns:cx2="http://schemas.microsoft.com/office/drawing/2015/10/21/chartex" xmlns:cx3="http://schemas.microsoft.com/office/drawing/2016/5/9/chartex" xmlns:cx4="http://schemas.microsoft.com/office/drawing/2016/5/10/chartex" xmlns:cx5="http://schemas.microsoft.com/office/drawing/2016/5/11/chartex" xmlns:cx6="http://schemas.microsoft.com/office/drawing/2016/5/12/chartex" xmlns:cx7="http://schemas.microsoft.com/office/drawing/2016/5/13/chartex" xmlns:cx8="http://schemas.microsoft.com/office/drawing/2016/5/14/chartex" xmlns:mc="http://schemas.openxmlformats.org/markup-compatibility/2006" xmlns:aink="http://schemas.microsoft.com/office/drawing/2016/ink" xmlns:am3d="http://schemas.microsoft.com/office/drawing/2017/model3d" xmlns:o="urn:schemas-microsoft-com:office:office" xmlns:r="http://schemas.openxmlformats.org/officeDocument/2006/relationships" xmlns:m="http://schemas.openxmlformats.org/officeDocument/2006/math" xmlns:v="urn:schemas-microsoft-com:vml" xmlns:wp14="http://schemas.microsoft.com/office/word/2010/wordprocessingDrawing" xmlns:wp="http://schemas.openxmlformats.org/drawingml/2006/wordprocessingDrawing" xmlns:w10="urn:schemas-microsoft-com:office:word" xmlns:w="http://schemas.openxmlformats.org/wordprocessingml/2006/main" xmlns:w14="http://schemas.microsoft.com/office/word/2010/wordml" xmlns:w15="http://schemas.microsoft.com/office/word/2012/wordml" xmlns:w16cid="http://schemas.microsoft.com/office/word/2016/wordml/cid" xmlns:w16se="http://schemas.microsoft.com/office/word/2015/wordml/symex" xmlns:wpg="http://schemas.microsoft.com/office/word/2010/wordprocessingGroup" xmlns:wpi="http://schemas.microsoft.com/office/word/2010/wordprocessingInk" xmlns:wne="http://schemas.microsoft.com/office/word/2006/wordml" xmlns:wps="http://schemas.microsoft.com/office/word/2010/wordprocessingShape" mc:Ignorable="w14 w15 w16se w16cid wp14">
+  <w15:person w15:author="Handley, Mark">
+    <w15:presenceInfo w15:providerId="AD" w15:userId="S::ucacmha@ucl.ac.uk::10e8e299-2b27-472c-8021-e067f2c339d4"/>
+  </w15:person>
+</w15:people>
+</file>
+
 <file path=word/styles.xml><?xml version="1.0" encoding="utf-8"?>
 <w:styles xmlns:mc="http://schemas.openxmlformats.org/markup-compatibility/2006" xmlns:r="http://schemas.openxmlformats.org/officeDocument/2006/relationships" xmlns:w="http://schemas.openxmlformats.org/wordprocessingml/2006/main" xmlns:w14="http://schemas.microsoft.com/office/word/2010/wordml" xmlns:w15="http://schemas.microsoft.com/office/word/2012/wordml" xmlns:w16cid="http://schemas.microsoft.com/office/word/2016/wordml/cid" xmlns:w16se="http://schemas.microsoft.com/office/word/2015/wordml/symex" mc:Ignorable="w14 w15 w16se w16cid">
   <w:docDefaults>
     <w:rPrDefault>
       <w:rPr>
         <w:rFonts w:ascii="Calibri" w:eastAsia="Calibri" w:hAnsi="Calibri" w:cs="Times New Roman"/>
-        <w:lang w:val="en-GB" w:eastAsia="en-US" w:bidi="ar-SA"/>
+        <w:lang w:val="en-GB" w:eastAsia="en-GB" w:bidi="ar-SA"/>
       </w:rPr>
     </w:rPrDefault>
     <w:pPrDefault/>
   </w:docDefaults>
-  <w:latentStyles w:defLockedState="0" w:defUIPriority="99" w:defSemiHidden="0" w:defUnhideWhenUsed="0" w:defQFormat="0" w:count="375">
+  <w:latentStyles w:defLockedState="0" w:defUIPriority="99" w:defSemiHidden="0" w:defUnhideWhenUsed="0" w:defQFormat="0" w:count="376">
     <w:lsdException w:name="Normal" w:uiPriority="0" w:qFormat="1"/>
     <w:lsdException w:name="heading 1" w:uiPriority="9" w:qFormat="1"/>
     <w:lsdException w:name="heading 2" w:semiHidden="1" w:uiPriority="9" w:unhideWhenUsed="1" w:qFormat="1"/>
@@ -144,7 +168,6 @@
     <w:lsdException w:name="HTML Sample" w:semiHidden="1" w:unhideWhenUsed="1"/>
     <w:lsdException w:name="HTML Typewriter" w:semiHidden="1" w:unhideWhenUsed="1"/>
     <w:lsdException w:name="HTML Variable" w:semiHidden="1" w:unhideWhenUsed="1"/>
-    <w:lsdException w:name="Normal Table" w:semiHidden="1" w:unhideWhenUsed="1"/>
     <w:lsdException w:name="annotation subject" w:semiHidden="1" w:unhideWhenUsed="1"/>
     <w:lsdException w:name="No List" w:semiHidden="1" w:unhideWhenUsed="1"/>
     <w:lsdException w:name="Outline List 1" w:semiHidden="1" w:unhideWhenUsed="1"/>
@@ -191,10 +214,8 @@
     <w:lsdException w:name="Table Subtle 2" w:semiHidden="1" w:unhideWhenUsed="1"/>
     <w:lsdException w:name="Table Web 1" w:semiHidden="1" w:unhideWhenUsed="1"/>
     <w:lsdException w:name="Table Web 2" w:semiHidden="1" w:unhideWhenUsed="1"/>
-    <w:lsdException w:name="Table Web 3" w:semiHidden="1" w:unhideWhenUsed="1"/>
     <w:lsdException w:name="Balloon Text" w:semiHidden="1" w:unhideWhenUsed="1"/>
     <w:lsdException w:name="Table Grid" w:uiPriority="39"/>
-    <w:lsdException w:name="Table Theme" w:semiHidden="1" w:unhideWhenUsed="1"/>
     <w:lsdException w:name="Placeholder Text" w:semiHidden="1"/>
     <w:lsdException w:name="No Spacing" w:uiPriority="1" w:qFormat="1"/>
     <w:lsdException w:name="Light Shading" w:uiPriority="60"/>
@@ -412,6 +433,7 @@
     <w:lsdException w:name="List Table 7 Colorful Accent 6" w:uiPriority="52"/>
     <w:lsdException w:name="Mention" w:semiHidden="1" w:unhideWhenUsed="1"/>
     <w:lsdException w:name="Smart Hyperlink" w:semiHidden="1" w:unhideWhenUsed="1"/>
+    <w:lsdException w:name="Smart Link" w:semiHidden="1" w:unhideWhenUsed="1"/>
   </w:latentStyles>
   <w:style w:type="paragraph" w:default="1" w:styleId="Normal">
     <w:name w:val="Normal"/>
@@ -419,6 +441,7 @@
     <w:rPr>
       <w:sz w:val="24"/>
       <w:szCs w:val="24"/>
+      <w:lang w:eastAsia="en-US"/>
     </w:rPr>
   </w:style>
   <w:style w:type="character" w:default="1" w:styleId="DefaultParagraphFont">
@@ -447,6 +470,34 @@
     <w:uiPriority w:val="99"/>
     <w:semiHidden/>
     <w:unhideWhenUsed/>
+  </w:style>
+  <w:style w:type="paragraph" w:styleId="BalloonText">
+    <w:name w:val="Balloon Text"/>
+    <w:basedOn w:val="Normal"/>
+    <w:link w:val="BalloonTextChar"/>
+    <w:uiPriority w:val="99"/>
+    <w:semiHidden/>
+    <w:unhideWhenUsed/>
+    <w:rsid w:val="0071549C"/>
+    <w:rPr>
+      <w:rFonts w:ascii="Times New Roman" w:hAnsi="Times New Roman"/>
+      <w:sz w:val="18"/>
+      <w:szCs w:val="18"/>
+    </w:rPr>
+  </w:style>
+  <w:style w:type="character" w:customStyle="1" w:styleId="BalloonTextChar">
+    <w:name w:val="Balloon Text Char"/>
+    <w:basedOn w:val="DefaultParagraphFont"/>
+    <w:link w:val="BalloonText"/>
+    <w:uiPriority w:val="99"/>
+    <w:semiHidden/>
+    <w:rsid w:val="0071549C"/>
+    <w:rPr>
+      <w:rFonts w:ascii="Times New Roman" w:hAnsi="Times New Roman"/>
+      <w:sz w:val="18"/>
+      <w:szCs w:val="18"/>
+      <w:lang w:eastAsia="en-US"/>
+    </w:rPr>
   </w:style>
 </w:styles>
 </file>

</xml_diff>